<commit_message>
arreglado error en oculus desactivado deep submission vulkan
</commit_message>
<xml_diff>
--- a/TFM/Configuraciones TFM.docx
+++ b/TFM/Configuraciones TFM.docx
@@ -4,6 +4,9 @@
   <w:body>
     <w:p>
       <w:r>
+        <w:rPr>
+          <w:noProof/>
+        </w:rPr>
         <w:drawing>
           <wp:inline distT="0" distB="0" distL="0" distR="0" wp14:anchorId="65593BAB" wp14:editId="4FF5ED16">
             <wp:extent cx="5400040" cy="3034665"/>
@@ -40,7 +43,23 @@
           </wp:inline>
         </w:drawing>
       </w:r>
+    </w:p>
+    <w:p>
       <w:r>
+        <w:t xml:space="preserve">La configuración Deep Submission (Vulkan) puede provocar que no se inicie la </w:t>
+      </w:r>
+      <w:proofErr w:type="gramStart"/>
+      <w:r>
+        <w:t>aplicación  si</w:t>
+      </w:r>
+      <w:proofErr w:type="gramEnd"/>
+      <w:r>
+        <w:t xml:space="preserve"> está activada.</w:t>
+      </w:r>
+      <w:r>
+        <w:rPr>
+          <w:noProof/>
+        </w:rPr>
         <w:drawing>
           <wp:inline distT="0" distB="0" distL="0" distR="0" wp14:anchorId="18EE26C4" wp14:editId="70EB10FC">
             <wp:extent cx="5400040" cy="3602990"/>
@@ -80,6 +99,9 @@
     </w:p>
     <w:p>
       <w:r>
+        <w:rPr>
+          <w:noProof/>
+        </w:rPr>
         <w:lastRenderedPageBreak/>
         <w:drawing>
           <wp:inline distT="0" distB="0" distL="0" distR="0" wp14:anchorId="155FE956" wp14:editId="18DA29F3">
@@ -118,6 +140,9 @@
         </w:drawing>
       </w:r>
       <w:r>
+        <w:rPr>
+          <w:noProof/>
+        </w:rPr>
         <w:drawing>
           <wp:inline distT="0" distB="0" distL="0" distR="0" wp14:anchorId="0176BECF" wp14:editId="196E50F0">
             <wp:extent cx="5400040" cy="5141595"/>
@@ -155,6 +180,9 @@
         </w:drawing>
       </w:r>
       <w:r>
+        <w:rPr>
+          <w:noProof/>
+        </w:rPr>
         <w:lastRenderedPageBreak/>
         <w:drawing>
           <wp:inline distT="0" distB="0" distL="0" distR="0" wp14:anchorId="06361415" wp14:editId="15338A5E">
@@ -193,6 +221,9 @@
         </w:drawing>
       </w:r>
       <w:r>
+        <w:rPr>
+          <w:noProof/>
+        </w:rPr>
         <w:lastRenderedPageBreak/>
         <w:drawing>
           <wp:inline distT="0" distB="0" distL="0" distR="0" wp14:anchorId="3FAB07D3" wp14:editId="66EE8C65">
@@ -231,6 +262,9 @@
         </w:drawing>
       </w:r>
       <w:r>
+        <w:rPr>
+          <w:noProof/>
+        </w:rPr>
         <w:lastRenderedPageBreak/>
         <w:drawing>
           <wp:inline distT="0" distB="0" distL="0" distR="0" wp14:anchorId="12DD2B81" wp14:editId="53C03C51">
@@ -269,6 +303,9 @@
         </w:drawing>
       </w:r>
       <w:r>
+        <w:rPr>
+          <w:noProof/>
+        </w:rPr>
         <w:drawing>
           <wp:inline distT="0" distB="0" distL="0" distR="0" wp14:anchorId="054577BB" wp14:editId="64EC47F9">
             <wp:extent cx="5400040" cy="5357495"/>

</xml_diff>